<commit_message>
Update to Design Document
</commit_message>
<xml_diff>
--- a/Documentation/ContractClient/ContractClient.docx
+++ b/Documentation/ContractClient/ContractClient.docx
@@ -3,48 +3,17 @@
 <w:document xmlns:wpc="http://schemas.microsoft.com/office/word/2010/wordprocessingCanvas" xmlns:cx="http://schemas.microsoft.com/office/drawing/2014/chartex" xmlns:cx1="http://schemas.microsoft.com/office/drawing/2015/9/8/chartex" xmlns:cx2="http://schemas.microsoft.com/office/drawing/2015/10/21/chartex" xmlns:cx3="http://schemas.microsoft.com/office/drawing/2016/5/9/chartex" xmlns:cx4="http://schemas.microsoft.com/office/drawing/2016/5/10/chartex" xmlns:cx5="http://schemas.microsoft.com/office/drawing/2016/5/11/chartex" xmlns:cx6="http://schemas.microsoft.com/office/drawing/2016/5/12/chartex" xmlns:cx7="http://schemas.microsoft.com/office/drawing/2016/5/13/chartex" xmlns:cx8="http://schemas.microsoft.com/office/drawing/2016/5/14/chartex" xmlns:mc="http://schemas.openxmlformats.org/markup-compatibility/2006" xmlns:aink="http://schemas.microsoft.com/office/drawing/2016/ink" xmlns:am3d="http://schemas.microsoft.com/office/drawing/2017/model3d" xmlns:o="urn:schemas-microsoft-com:office:office" xmlns:oel="http://schemas.microsoft.com/office/2019/extlst" xmlns:r="http://schemas.openxmlformats.org/officeDocument/2006/relationships" xmlns:m="http://schemas.openxmlformats.org/officeDocument/2006/math" xmlns:v="urn:schemas-microsoft-com:vml" xmlns:wp14="http://schemas.microsoft.com/office/word/2010/wordprocessingDrawing" xmlns:wp="http://schemas.openxmlformats.org/drawingml/2006/wordprocessingDrawing" xmlns:w10="urn:schemas-microsoft-com:office:word" xmlns:w="http://schemas.openxmlformats.org/wordprocessingml/2006/main" xmlns:w14="http://schemas.microsoft.com/office/word/2010/wordml" xmlns:w15="http://schemas.microsoft.com/office/word/2012/wordml" xmlns:w16cex="http://schemas.microsoft.com/office/word/2018/wordml/cex" xmlns:w16cid="http://schemas.microsoft.com/office/word/2016/wordml/cid" xmlns:w16="http://schemas.microsoft.com/office/word/2018/wordml" xmlns:w16du="http://schemas.microsoft.com/office/word/2023/wordml/word16du" xmlns:w16sdtdh="http://schemas.microsoft.com/office/word/2020/wordml/sdtdatahash" xmlns:w16sdtfl="http://schemas.microsoft.com/office/word/2024/wordml/sdtformatlock" xmlns:w16se="http://schemas.microsoft.com/office/word/2015/wordml/symex" xmlns:wpg="http://schemas.microsoft.com/office/word/2010/wordprocessingGroup" xmlns:wpi="http://schemas.microsoft.com/office/word/2010/wordprocessingInk" xmlns:wne="http://schemas.microsoft.com/office/word/2006/wordml" xmlns:wps="http://schemas.microsoft.com/office/word/2010/wordprocessingShape" mc:Ignorable="w14 w15 w16se w16cid w16 w16cex w16sdtdh w16sdtfl w16du wp14">
   <w:body>
     <w:p>
-      <w:pPr>
-        <w:rPr>
-          <w:b/>
-          <w:bCs/>
-        </w:rPr>
-      </w:pPr>
-      <w:r>
-        <w:rPr>
-          <w:b/>
-          <w:bCs/>
-        </w:rPr>
+      <w:r>
         <w:t>COMPUTER SCIENCE PROJECT AGREEMENT</w:t>
       </w:r>
     </w:p>
     <w:p>
       <w:r>
-        <w:rPr>
-          <w:b/>
-          <w:bCs/>
-        </w:rPr>
-        <w:t>This Agreement</w:t>
-      </w:r>
-      <w:r>
-        <w:t xml:space="preserve"> is made on </w:t>
-      </w:r>
-      <w:r>
-        <w:rPr>
-          <w:b/>
-          <w:bCs/>
-        </w:rPr>
-        <w:t>[Date]</w:t>
-      </w:r>
-      <w:r>
-        <w:t>, by and between:</w:t>
-      </w:r>
-    </w:p>
-    <w:p>
-      <w:r>
-        <w:rPr>
-          <w:b/>
-          <w:bCs/>
-        </w:rPr>
+        <w:t>This Agreement is made on [Date], by and between:</w:t>
+      </w:r>
+    </w:p>
+    <w:p>
+      <w:r>
         <w:t>The Developers:</w:t>
       </w:r>
     </w:p>
@@ -79,28 +48,7 @@
     <w:p>
       <w:r>
         <w:br/>
-        <w:t>Students of [</w:t>
-      </w:r>
-      <w:r>
-        <w:t>University of Plymouth</w:t>
-      </w:r>
-      <w:r>
-        <w:t>], enrolled in [</w:t>
-      </w:r>
-      <w:r>
-        <w:t>COMP2003</w:t>
-      </w:r>
-      <w:r>
-        <w:t xml:space="preserve"> </w:t>
-      </w:r>
-      <w:r>
-        <w:t>- Group Project</w:t>
-      </w:r>
-      <w:r>
-        <w:t>]</w:t>
-      </w:r>
-      <w:r>
-        <w:br/>
+        <w:t>Students of [University of Plymouth], enrolled in [COMP2003 - Group Project]</w:t>
       </w:r>
     </w:p>
     <w:p>
@@ -110,10 +58,6 @@
     </w:p>
     <w:p>
       <w:r>
-        <w:rPr>
-          <w:b/>
-          <w:bCs/>
-        </w:rPr>
         <w:t>The Client:</w:t>
       </w:r>
       <w:r>
@@ -126,17 +70,7 @@
       </w:r>
       <w:r>
         <w:br/>
-        <w:t>(</w:t>
-      </w:r>
-      <w:r>
-        <w:rPr>
-          <w:i/>
-          <w:iCs/>
-        </w:rPr>
-        <w:t>hereinafter referred to as “the Client”</w:t>
-      </w:r>
-      <w:r>
-        <w:t>).</w:t>
+        <w:t>(hereinafter referred to as “the Client”).</w:t>
       </w:r>
     </w:p>
     <w:p>
@@ -144,55 +78,59 @@
         <w:t>The Developers and the Client are collectively referred to as “the Parties.”</w:t>
       </w:r>
     </w:p>
-    <w:p/>
-    <w:p>
-      <w:pPr>
-        <w:rPr>
-          <w:b/>
-          <w:bCs/>
-        </w:rPr>
-      </w:pPr>
-      <w:r>
-        <w:rPr>
-          <w:b/>
-          <w:bCs/>
-        </w:rPr>
-        <w:t xml:space="preserve">SECTION 1 </w:t>
-      </w:r>
-      <w:r>
-        <w:rPr>
-          <w:b/>
-          <w:bCs/>
-        </w:rPr>
-        <w:t>PURPOSE</w:t>
-      </w:r>
-    </w:p>
-    <w:p>
-      <w:r>
-        <w:t>The Developers are undertaking a computer science project as part of their academic coursework requirements at [U</w:t>
-      </w:r>
-      <w:r>
-        <w:t>niversity of Plymouth</w:t>
-      </w:r>
-      <w:r>
-        <w:t>]. The Client has agreed to collaborate with the Developers to provide project context, requirements, and feedback.</w:t>
+    <w:p>
+      <w:pPr>
+        <w:rPr>
+          <w:sz w:val="30"/>
+          <w:szCs w:val="30"/>
+        </w:rPr>
+      </w:pPr>
+    </w:p>
+    <w:p>
+      <w:pPr>
+        <w:rPr>
+          <w:sz w:val="30"/>
+          <w:szCs w:val="30"/>
+        </w:rPr>
+      </w:pPr>
+      <w:r>
+        <w:rPr>
+          <w:sz w:val="30"/>
+          <w:szCs w:val="30"/>
+        </w:rPr>
+        <w:t>SECTION 1 PURPOSE</w:t>
+      </w:r>
+    </w:p>
+    <w:p>
+      <w:r>
+        <w:t>The Developers are undertaking a computer science project as part of their academic coursework requirements at [University of Plymouth]. The Client has agreed to collaborate with the Developers to provide project context, requirements, and feedback.</w:t>
       </w:r>
       <w:r>
         <w:br/>
         <w:t>This Agreement establishes the terms under which the Developers will deliver the project and under which the Client will review and acknowledge its completion.</w:t>
       </w:r>
     </w:p>
-    <w:p/>
-    <w:p>
-      <w:r>
-        <w:t xml:space="preserve">SECTION 2 </w:t>
-      </w:r>
-      <w:r>
-        <w:rPr>
-          <w:b/>
-          <w:bCs/>
-        </w:rPr>
-        <w:t>PROJECT SCOPE</w:t>
+    <w:p>
+      <w:pPr>
+        <w:rPr>
+          <w:sz w:val="30"/>
+          <w:szCs w:val="30"/>
+        </w:rPr>
+      </w:pPr>
+    </w:p>
+    <w:p>
+      <w:pPr>
+        <w:rPr>
+          <w:sz w:val="30"/>
+          <w:szCs w:val="30"/>
+        </w:rPr>
+      </w:pPr>
+      <w:r>
+        <w:rPr>
+          <w:sz w:val="30"/>
+          <w:szCs w:val="30"/>
+        </w:rPr>
+        <w:t>SECTION 2 PROJECT SCOPE</w:t>
       </w:r>
     </w:p>
     <w:p>
@@ -201,13 +139,7 @@
       </w:r>
       <w:r>
         <w:br/>
-      </w:r>
-      <w:r>
-        <w:rPr>
-          <w:b/>
-          <w:bCs/>
-        </w:rPr>
-        <w:t>[Insert concise project description – e.g., “Development of a web-based appointment management system.”]</w:t>
+        <w:t>[Insert concise project description  e.g., “Development of a web-based appointment management system.”]</w:t>
       </w:r>
     </w:p>
     <w:p>
@@ -249,27 +181,27 @@
         <w:t>Documentation and presentation materials for academic submission.</w:t>
       </w:r>
     </w:p>
-    <w:p/>
-    <w:p>
-      <w:pPr>
-        <w:rPr>
-          <w:b/>
-          <w:bCs/>
-        </w:rPr>
-      </w:pPr>
-      <w:r>
-        <w:rPr>
-          <w:b/>
-          <w:bCs/>
-        </w:rPr>
-        <w:t xml:space="preserve">SECTION 3 </w:t>
-      </w:r>
-      <w:r>
-        <w:rPr>
-          <w:b/>
-          <w:bCs/>
-        </w:rPr>
-        <w:t>DELIVERABLES</w:t>
+    <w:p>
+      <w:pPr>
+        <w:rPr>
+          <w:sz w:val="30"/>
+          <w:szCs w:val="30"/>
+        </w:rPr>
+      </w:pPr>
+    </w:p>
+    <w:p>
+      <w:pPr>
+        <w:rPr>
+          <w:sz w:val="30"/>
+          <w:szCs w:val="30"/>
+        </w:rPr>
+      </w:pPr>
+      <w:r>
+        <w:rPr>
+          <w:sz w:val="30"/>
+          <w:szCs w:val="30"/>
+        </w:rPr>
+        <w:t>SECTION 3 DELIVERABLES</w:t>
       </w:r>
     </w:p>
     <w:p>
@@ -310,83 +242,63 @@
         <w:t>A demonstration of the project prior to submission to the University.</w:t>
       </w:r>
     </w:p>
-    <w:p/>
-    <w:p>
-      <w:pPr>
-        <w:rPr>
-          <w:b/>
-          <w:bCs/>
-        </w:rPr>
-      </w:pPr>
-      <w:r>
-        <w:rPr>
-          <w:b/>
-          <w:bCs/>
-        </w:rPr>
-        <w:t xml:space="preserve">SECTION 4 </w:t>
-      </w:r>
-      <w:r>
-        <w:rPr>
-          <w:b/>
-          <w:bCs/>
-        </w:rPr>
-        <w:t>ACCEPTANCE AND SIGN-OFF</w:t>
-      </w:r>
-    </w:p>
-    <w:p>
-      <w:r>
-        <w:t xml:space="preserve">Upon delivery, the Client shall review the project to confirm that the </w:t>
-      </w:r>
-      <w:r>
-        <w:rPr>
-          <w:b/>
-          <w:bCs/>
-        </w:rPr>
-        <w:t>basic agreed-upon functional conditions</w:t>
-      </w:r>
-      <w:r>
-        <w:t xml:space="preserve"> have been met.</w:t>
-      </w:r>
-      <w:r>
-        <w:br/>
-        <w:t xml:space="preserve">If the project meets those conditions, the Client agrees to </w:t>
-      </w:r>
-      <w:r>
-        <w:rPr>
-          <w:b/>
-          <w:bCs/>
-        </w:rPr>
-        <w:t>sign an acknowledgment of completion</w:t>
-      </w:r>
-      <w:r>
-        <w:t xml:space="preserve"> confirming that the Developers have fulfilled the terms of this Agreement.</w:t>
+    <w:p>
+      <w:pPr>
+        <w:rPr>
+          <w:sz w:val="30"/>
+          <w:szCs w:val="30"/>
+        </w:rPr>
+      </w:pPr>
+    </w:p>
+    <w:p>
+      <w:pPr>
+        <w:rPr>
+          <w:sz w:val="30"/>
+          <w:szCs w:val="30"/>
+        </w:rPr>
+      </w:pPr>
+      <w:r>
+        <w:rPr>
+          <w:sz w:val="30"/>
+          <w:szCs w:val="30"/>
+        </w:rPr>
+        <w:t>SECTION 4 ACCEPTANCE AND SIGN-OFF</w:t>
+      </w:r>
+    </w:p>
+    <w:p>
+      <w:r>
+        <w:t>Upon delivery, the Client shall review the project to confirm that the basic agreed-upon functional conditions have been met.</w:t>
+      </w:r>
+      <w:r>
+        <w:br/>
+        <w:t>If the project meets those conditions, the Client agrees to sign an acknowledgment of completion confirming that the Developers have fulfilled the terms of this Agreement.</w:t>
       </w:r>
       <w:r>
         <w:br/>
         <w:t>This sign-off will allow the Developers to formally submit their work for academic grading.</w:t>
       </w:r>
     </w:p>
-    <w:p/>
-    <w:p>
-      <w:pPr>
-        <w:rPr>
-          <w:b/>
-          <w:bCs/>
-        </w:rPr>
-      </w:pPr>
-      <w:r>
-        <w:rPr>
-          <w:b/>
-          <w:bCs/>
-        </w:rPr>
-        <w:t xml:space="preserve">SECTION 5 </w:t>
-      </w:r>
-      <w:r>
-        <w:rPr>
-          <w:b/>
-          <w:bCs/>
-        </w:rPr>
-        <w:t>CLIENT RESPONSIBILITIES</w:t>
+    <w:p>
+      <w:pPr>
+        <w:rPr>
+          <w:sz w:val="30"/>
+          <w:szCs w:val="30"/>
+        </w:rPr>
+      </w:pPr>
+    </w:p>
+    <w:p>
+      <w:pPr>
+        <w:rPr>
+          <w:sz w:val="30"/>
+          <w:szCs w:val="30"/>
+        </w:rPr>
+      </w:pPr>
+      <w:r>
+        <w:rPr>
+          <w:sz w:val="30"/>
+          <w:szCs w:val="30"/>
+        </w:rPr>
+        <w:t>SECTION 5 CLIENT RESPONSIBILITIES</w:t>
       </w:r>
     </w:p>
     <w:p>
@@ -431,58 +343,32 @@
     <w:p>
       <w:pPr>
         <w:rPr>
-          <w:b/>
-          <w:bCs/>
-        </w:rPr>
-      </w:pPr>
-      <w:r>
-        <w:rPr>
-          <w:b/>
-          <w:bCs/>
-        </w:rPr>
-        <w:t xml:space="preserve">SECTION 6 </w:t>
-      </w:r>
-      <w:r>
-        <w:rPr>
-          <w:b/>
-          <w:bCs/>
-        </w:rPr>
-        <w:t>LIMITATION OF LIABILITY</w:t>
-      </w:r>
-    </w:p>
-    <w:p>
-      <w:r>
-        <w:t xml:space="preserve">The Parties acknowledge that this project is developed solely for </w:t>
-      </w:r>
-      <w:r>
-        <w:rPr>
-          <w:b/>
-          <w:bCs/>
-        </w:rPr>
-        <w:t>educational purposes</w:t>
-      </w:r>
-      <w:r>
-        <w:t xml:space="preserve"> and is </w:t>
-      </w:r>
-      <w:r>
-        <w:rPr>
-          <w:b/>
-          <w:bCs/>
-        </w:rPr>
-        <w:t>not intended for commercial deployment</w:t>
-      </w:r>
-      <w:r>
-        <w:t>.</w:t>
-      </w:r>
-      <w:r>
-        <w:br/>
-        <w:t>The Developers make no warranties, express or implied, regarding the fitness, reliability, or future support of the software.</w:t>
-      </w:r>
-      <w:r>
-        <w:br/>
+          <w:sz w:val="30"/>
+          <w:szCs w:val="30"/>
+        </w:rPr>
+      </w:pPr>
+      <w:r>
+        <w:rPr>
+          <w:sz w:val="30"/>
+          <w:szCs w:val="30"/>
+        </w:rPr>
+        <w:t>SECTION 6 LIMITATION OF LIABILITY</w:t>
+      </w:r>
+    </w:p>
+    <w:p>
+      <w:r>
+        <w:t>The Parties acknowledge that this project is developed solely for educational purposes and is not intended for commercial deployment.</w:t>
+      </w:r>
+      <w:r>
+        <w:br/>
+        <w:t xml:space="preserve">The Developers make no warranties, express or implied, regarding the fitness, reliability, </w:t>
       </w:r>
       <w:r>
         <w:lastRenderedPageBreak/>
+        <w:t>or future support of the software.</w:t>
+      </w:r>
+      <w:r>
+        <w:br/>
         <w:t>The Developers shall not be held liable for any loss, damage, or issues arising from the use of the project beyond its academic scope.</w:t>
       </w:r>
     </w:p>
@@ -490,61 +376,44 @@
     <w:p>
       <w:pPr>
         <w:rPr>
-          <w:b/>
-          <w:bCs/>
-        </w:rPr>
-      </w:pPr>
-      <w:r>
-        <w:rPr>
-          <w:b/>
-          <w:bCs/>
-        </w:rPr>
-        <w:t xml:space="preserve">SECTION 7 </w:t>
-      </w:r>
-      <w:r>
-        <w:rPr>
-          <w:b/>
-          <w:bCs/>
-        </w:rPr>
-        <w:t>INTELLECTUAL PROPERTY</w:t>
-      </w:r>
-    </w:p>
-    <w:p>
-      <w:r>
-        <w:t xml:space="preserve">Unless otherwise agreed in writing, the Developers shall retain ownership of the code and related materials produced for the project, while granting the Client a </w:t>
-      </w:r>
-      <w:r>
-        <w:rPr>
-          <w:b/>
-          <w:bCs/>
-        </w:rPr>
-        <w:t>non-exclusive, royalty-free right</w:t>
-      </w:r>
-      <w:r>
-        <w:t xml:space="preserve"> to use the project for internal or demonstration purposes.</w:t>
-      </w:r>
-    </w:p>
-    <w:p/>
-    <w:p>
-      <w:pPr>
-        <w:rPr>
-          <w:b/>
-          <w:bCs/>
-        </w:rPr>
-      </w:pPr>
-      <w:r>
-        <w:rPr>
-          <w:b/>
-          <w:bCs/>
-        </w:rPr>
-        <w:t xml:space="preserve">SECTION 8 </w:t>
-      </w:r>
-      <w:r>
-        <w:rPr>
-          <w:b/>
-          <w:bCs/>
-        </w:rPr>
-        <w:t>TERMINATION</w:t>
+          <w:sz w:val="30"/>
+          <w:szCs w:val="30"/>
+        </w:rPr>
+      </w:pPr>
+      <w:r>
+        <w:rPr>
+          <w:sz w:val="30"/>
+          <w:szCs w:val="30"/>
+        </w:rPr>
+        <w:t>SECTION 7 INTELLECTUAL PROPERTY</w:t>
+      </w:r>
+    </w:p>
+    <w:p>
+      <w:r>
+        <w:t>Unless otherwise agreed in writing, the Developers shall retain ownership of the code and related materials produced for the project, while granting the Client a non-exclusive, royalty-free right to use the project for internal or demonstration purposes.</w:t>
+      </w:r>
+    </w:p>
+    <w:p>
+      <w:pPr>
+        <w:rPr>
+          <w:sz w:val="30"/>
+          <w:szCs w:val="30"/>
+        </w:rPr>
+      </w:pPr>
+    </w:p>
+    <w:p>
+      <w:pPr>
+        <w:rPr>
+          <w:sz w:val="30"/>
+          <w:szCs w:val="30"/>
+        </w:rPr>
+      </w:pPr>
+      <w:r>
+        <w:rPr>
+          <w:sz w:val="30"/>
+          <w:szCs w:val="30"/>
+        </w:rPr>
+        <w:t>SECTION 8 TERMINATION</w:t>
       </w:r>
     </w:p>
     <w:p>
@@ -556,27 +425,27 @@
         <w:t>In the event of termination, any partially completed work will remain the property of the Developers for academic purposes.</w:t>
       </w:r>
     </w:p>
-    <w:p/>
-    <w:p>
-      <w:pPr>
-        <w:rPr>
-          <w:b/>
-          <w:bCs/>
-        </w:rPr>
-      </w:pPr>
-      <w:r>
-        <w:rPr>
-          <w:b/>
-          <w:bCs/>
-        </w:rPr>
-        <w:t xml:space="preserve">SECTION 9 </w:t>
-      </w:r>
-      <w:r>
-        <w:rPr>
-          <w:b/>
-          <w:bCs/>
-        </w:rPr>
-        <w:t>GOVERNING LAW</w:t>
+    <w:p>
+      <w:pPr>
+        <w:rPr>
+          <w:sz w:val="30"/>
+          <w:szCs w:val="30"/>
+        </w:rPr>
+      </w:pPr>
+    </w:p>
+    <w:p>
+      <w:pPr>
+        <w:rPr>
+          <w:sz w:val="30"/>
+          <w:szCs w:val="30"/>
+        </w:rPr>
+      </w:pPr>
+      <w:r>
+        <w:rPr>
+          <w:sz w:val="30"/>
+          <w:szCs w:val="30"/>
+        </w:rPr>
+        <w:t>SECTION 9 GOVERNING LAW</w:t>
       </w:r>
     </w:p>
     <w:p>
@@ -584,35 +453,31 @@
         <w:t>This Agreement shall be governed by and construed in accordance with the laws of [Country/State], without regard to its conflict of law provisions.</w:t>
       </w:r>
     </w:p>
-    <w:p/>
-    <w:p>
-      <w:pPr>
-        <w:rPr>
-          <w:b/>
-          <w:bCs/>
-        </w:rPr>
-      </w:pPr>
-      <w:r>
-        <w:rPr>
-          <w:b/>
-          <w:bCs/>
-        </w:rPr>
-        <w:t xml:space="preserve">SECTION 10 </w:t>
-      </w:r>
-      <w:r>
-        <w:rPr>
-          <w:b/>
-          <w:bCs/>
-        </w:rPr>
-        <w:t>SIGNATURES</w:t>
-      </w:r>
-    </w:p>
-    <w:p>
-      <w:r>
-        <w:rPr>
-          <w:b/>
-          <w:bCs/>
-        </w:rPr>
+    <w:p>
+      <w:pPr>
+        <w:rPr>
+          <w:sz w:val="30"/>
+          <w:szCs w:val="30"/>
+        </w:rPr>
+      </w:pPr>
+    </w:p>
+    <w:p>
+      <w:pPr>
+        <w:rPr>
+          <w:sz w:val="30"/>
+          <w:szCs w:val="30"/>
+        </w:rPr>
+      </w:pPr>
+      <w:r>
+        <w:rPr>
+          <w:sz w:val="30"/>
+          <w:szCs w:val="30"/>
+        </w:rPr>
+        <w:t>SECTION 10 SIGNATURES</w:t>
+      </w:r>
+    </w:p>
+    <w:p>
+      <w:r>
         <w:t>Signed for and on behalf of the Client:</w:t>
       </w:r>
       <w:r>
@@ -634,10 +499,6 @@
     </w:p>
     <w:p>
       <w:r>
-        <w:rPr>
-          <w:b/>
-          <w:bCs/>
-        </w:rPr>
         <w:t>Signed by the Developers:</w:t>
       </w:r>
       <w:r>
@@ -655,31 +516,6 @@
     </w:p>
     <w:p>
       <w:r>
-        <w:rPr>
-          <w:b/>
-          <w:bCs/>
-        </w:rPr>
-        <w:t>Signed by the Developers:</w:t>
-      </w:r>
-      <w:r>
-        <w:br/>
-        <w:t>Name(s): ____________________________________</w:t>
-      </w:r>
-      <w:r>
-        <w:br/>
-        <w:t>Signature(s): _________________________________</w:t>
-      </w:r>
-      <w:r>
-        <w:br/>
-        <w:t>Date: _______________________________________</w:t>
-      </w:r>
-    </w:p>
-    <w:p>
-      <w:r>
-        <w:rPr>
-          <w:b/>
-          <w:bCs/>
-        </w:rPr>
         <w:t>Signed by the Developers:</w:t>
       </w:r>
       <w:r>
@@ -700,10 +536,6 @@
     </w:p>
     <w:p>
       <w:r>
-        <w:rPr>
-          <w:b/>
-          <w:bCs/>
-        </w:rPr>
         <w:t>Signed by the Developers:</w:t>
       </w:r>
       <w:r>
@@ -719,13 +551,26 @@
         <w:t>Date: _______________________________________</w:t>
       </w:r>
     </w:p>
+    <w:p>
+      <w:r>
+        <w:t>Signed by the Developers:</w:t>
+      </w:r>
+      <w:r>
+        <w:br/>
+        <w:t>Name(s): ____________________________________</w:t>
+      </w:r>
+      <w:r>
+        <w:br/>
+        <w:t>Signature(s): _________________________________</w:t>
+      </w:r>
+      <w:r>
+        <w:br/>
+        <w:t>Date: _______________________________________</w:t>
+      </w:r>
+    </w:p>
     <w:p/>
     <w:p>
       <w:r>
-        <w:rPr>
-          <w:b/>
-          <w:bCs/>
-        </w:rPr>
         <w:t>University Course Supervisor (Optional Acknowledgment):</w:t>
       </w:r>
       <w:r>
@@ -1780,6 +1625,7 @@
   <w:style w:type="character" w:default="1" w:styleId="DefaultParagraphFont">
     <w:name w:val="Default Paragraph Font"/>
     <w:uiPriority w:val="1"/>
+    <w:semiHidden/>
     <w:unhideWhenUsed/>
   </w:style>
   <w:style w:type="table" w:default="1" w:styleId="TableNormal">

</xml_diff>